<commit_message>
Cập nhật dự án mẫu
</commit_message>
<xml_diff>
--- a/Lab1+2duanmau.docx
+++ b/Lab1+2duanmau.docx
@@ -2,6 +2,113 @@
 <file path=word/document.xml><?xml version="1.0" encoding="utf-8"?>
 <w:document xmlns:wpc="http://schemas.microsoft.com/office/word/2010/wordprocessingCanvas" xmlns:cx="http://schemas.microsoft.com/office/drawing/2014/chartex" xmlns:cx1="http://schemas.microsoft.com/office/drawing/2015/9/8/chartex" xmlns:cx2="http://schemas.microsoft.com/office/drawing/2015/10/21/chartex" xmlns:cx3="http://schemas.microsoft.com/office/drawing/2016/5/9/chartex" xmlns:cx4="http://schemas.microsoft.com/office/drawing/2016/5/10/chartex" xmlns:cx5="http://schemas.microsoft.com/office/drawing/2016/5/11/chartex" xmlns:cx6="http://schemas.microsoft.com/office/drawing/2016/5/12/chartex" xmlns:cx7="http://schemas.microsoft.com/office/drawing/2016/5/13/chartex" xmlns:cx8="http://schemas.microsoft.com/office/drawing/2016/5/14/chartex" xmlns:mc="http://schemas.openxmlformats.org/markup-compatibility/2006" xmlns:aink="http://schemas.microsoft.com/office/drawing/2016/ink" xmlns:am3d="http://schemas.microsoft.com/office/drawing/2017/model3d" xmlns:o="urn:schemas-microsoft-com:office:office" xmlns:oel="http://schemas.microsoft.com/office/2019/extlst" xmlns:r="http://schemas.openxmlformats.org/officeDocument/2006/relationships" xmlns:m="http://schemas.openxmlformats.org/officeDocument/2006/math" xmlns:v="urn:schemas-microsoft-com:vml" xmlns:wp14="http://schemas.microsoft.com/office/word/2010/wordprocessingDrawing" xmlns:wp="http://schemas.openxmlformats.org/drawingml/2006/wordprocessingDrawing" xmlns:w10="urn:schemas-microsoft-com:office:word" xmlns:w="http://schemas.openxmlformats.org/wordprocessingml/2006/main" xmlns:w14="http://schemas.microsoft.com/office/word/2010/wordml" xmlns:w15="http://schemas.microsoft.com/office/word/2012/wordml" xmlns:w16cex="http://schemas.microsoft.com/office/word/2018/wordml/cex" xmlns:w16cid="http://schemas.microsoft.com/office/word/2016/wordml/cid" xmlns:w16="http://schemas.microsoft.com/office/word/2018/wordml" xmlns:w16du="http://schemas.microsoft.com/office/word/2023/wordml/word16du" xmlns:w16sdtdh="http://schemas.microsoft.com/office/word/2020/wordml/sdtdatahash" xmlns:w16sdtfl="http://schemas.microsoft.com/office/word/2024/wordml/sdtformatlock" xmlns:w16se="http://schemas.microsoft.com/office/word/2015/wordml/symex" xmlns:wpg="http://schemas.microsoft.com/office/word/2010/wordprocessingGroup" xmlns:wpi="http://schemas.microsoft.com/office/word/2010/wordprocessingInk" xmlns:wne="http://schemas.microsoft.com/office/word/2006/wordml" xmlns:wps="http://schemas.microsoft.com/office/word/2010/wordprocessingShape" mc:Ignorable="w14 w15 w16se w16cid w16 w16cex w16sdtdh w16sdtfl w16du wp14">
   <w:body>
+    <w:p>
+      <w:pPr>
+        <w:rPr>
+          <w:rFonts w:ascii="Times New Roman" w:hAnsi="Times New Roman" w:cs="Times New Roman"/>
+          <w:b/>
+          <w:bCs/>
+          <w:sz w:val="26"/>
+          <w:szCs w:val="26"/>
+          <w:lang w:val="vi-VN"/>
+        </w:rPr>
+      </w:pPr>
+      <w:r>
+        <w:rPr>
+          <w:rFonts w:ascii="Times New Roman" w:hAnsi="Times New Roman" w:cs="Times New Roman"/>
+          <w:b/>
+          <w:bCs/>
+          <w:sz w:val="26"/>
+          <w:szCs w:val="26"/>
+          <w:lang w:val="vi-VN"/>
+        </w:rPr>
+        <w:t>NGUYỄN THỊ VÂN KHÁNH</w:t>
+      </w:r>
+    </w:p>
+    <w:p>
+      <w:pPr>
+        <w:rPr>
+          <w:rFonts w:ascii="Times New Roman" w:hAnsi="Times New Roman" w:cs="Times New Roman"/>
+          <w:b/>
+          <w:bCs/>
+          <w:sz w:val="26"/>
+          <w:szCs w:val="26"/>
+          <w:lang w:val="vi-VN"/>
+        </w:rPr>
+      </w:pPr>
+      <w:r>
+        <w:rPr>
+          <w:rFonts w:ascii="Times New Roman" w:hAnsi="Times New Roman" w:cs="Times New Roman"/>
+          <w:b/>
+          <w:bCs/>
+          <w:sz w:val="26"/>
+          <w:szCs w:val="26"/>
+          <w:lang w:val="vi-VN"/>
+        </w:rPr>
+        <w:t>Link git:</w:t>
+      </w:r>
+    </w:p>
+    <w:p>
+      <w:pPr>
+        <w:rPr>
+          <w:rFonts w:ascii="Times New Roman" w:hAnsi="Times New Roman" w:cs="Times New Roman"/>
+          <w:b/>
+          <w:bCs/>
+          <w:sz w:val="26"/>
+          <w:szCs w:val="26"/>
+        </w:rPr>
+      </w:pPr>
+      <w:hyperlink r:id="rId5" w:history="1">
+        <w:proofErr w:type="spellStart"/>
+        <w:r>
+          <w:rPr>
+            <w:rStyle w:val="Hyperlink"/>
+            <w:rFonts w:ascii="Times New Roman" w:hAnsi="Times New Roman" w:cs="Times New Roman"/>
+            <w:b/>
+            <w:bCs/>
+            <w:sz w:val="26"/>
+            <w:szCs w:val="26"/>
+          </w:rPr>
+          <w:t>ntvankhanh</w:t>
+        </w:r>
+        <w:proofErr w:type="spellEnd"/>
+        <w:r>
+          <w:rPr>
+            <w:rStyle w:val="Hyperlink"/>
+            <w:rFonts w:ascii="Times New Roman" w:hAnsi="Times New Roman" w:cs="Times New Roman"/>
+            <w:b/>
+            <w:bCs/>
+            <w:sz w:val="26"/>
+            <w:szCs w:val="26"/>
+          </w:rPr>
+          <w:t>/</w:t>
+        </w:r>
+        <w:proofErr w:type="spellStart"/>
+        <w:r>
+          <w:rPr>
+            <w:rStyle w:val="Hyperlink"/>
+            <w:rFonts w:ascii="Times New Roman" w:hAnsi="Times New Roman" w:cs="Times New Roman"/>
+            <w:b/>
+            <w:bCs/>
+            <w:sz w:val="26"/>
+            <w:szCs w:val="26"/>
+          </w:rPr>
+          <w:t>DuAnMau</w:t>
+        </w:r>
+        <w:proofErr w:type="spellEnd"/>
+      </w:hyperlink>
+      <w:r>
+        <w:rPr>
+          <w:rFonts w:ascii="Times New Roman" w:hAnsi="Times New Roman" w:cs="Times New Roman"/>
+          <w:b/>
+          <w:bCs/>
+          <w:sz w:val="26"/>
+          <w:szCs w:val="26"/>
+          <w:lang w:val="vi-VN"/>
+        </w:rPr>
+        <w:t xml:space="preserve"> </w:t>
+      </w:r>
+    </w:p>
     <w:p>
       <w:pPr>
         <w:rPr>
@@ -3118,12 +3225,10 @@
     <w:p>
       <w:pPr>
         <w:rPr>
-          <w:rFonts w:ascii="Times New Roman" w:hAnsi="Times New Roman" w:cs="Times New Roman"/>
-          <w:b/>
-          <w:bCs/>
-          <w:sz w:val="26"/>
-          <w:szCs w:val="26"/>
-          <w:lang w:val="vi-VN"/>
+          <w:b/>
+          <w:bCs/>
+          <w:sz w:val="26"/>
+          <w:szCs w:val="26"/>
         </w:rPr>
       </w:pPr>
       <w:r>
@@ -3160,13 +3265,16 @@
       </w:r>
       <w:r>
         <w:rPr>
-          <w:noProof/>
+          <w:b/>
+          <w:bCs/>
+          <w:sz w:val="26"/>
+          <w:szCs w:val="26"/>
         </w:rPr>
         <w:drawing>
-          <wp:inline distT="0" distB="0" distL="0" distR="0" wp14:anchorId="5F5DDE77" wp14:editId="733E4BF7">
-            <wp:extent cx="5943600" cy="5661025"/>
-            <wp:effectExtent l="0" t="0" r="0" b="0"/>
-            <wp:docPr id="995591885" name="Picture 2" descr="A diagram of a person with circles and lines&#10;&#10;AI-generated content may be incorrect."/>
+          <wp:inline distT="0" distB="0" distL="0" distR="0" wp14:anchorId="1605E76C" wp14:editId="1C74928A">
+            <wp:extent cx="5943600" cy="5974715"/>
+            <wp:effectExtent l="0" t="0" r="0" b="6985"/>
+            <wp:docPr id="518939861" name="Picture 2" descr="A diagram of a person's relationship&#10;&#10;AI-generated content may be incorrect."/>
             <wp:cNvGraphicFramePr>
               <a:graphicFrameLocks xmlns:a="http://schemas.openxmlformats.org/drawingml/2006/main" noChangeAspect="1"/>
             </wp:cNvGraphicFramePr>
@@ -3174,13 +3282,13 @@
               <a:graphicData uri="http://schemas.openxmlformats.org/drawingml/2006/picture">
                 <pic:pic xmlns:pic="http://schemas.openxmlformats.org/drawingml/2006/picture">
                   <pic:nvPicPr>
-                    <pic:cNvPr id="995591885" name="Picture 2" descr="A diagram of a person with circles and lines&#10;&#10;AI-generated content may be incorrect."/>
+                    <pic:cNvPr id="518939861" name="Picture 2" descr="A diagram of a person's relationship&#10;&#10;AI-generated content may be incorrect."/>
                     <pic:cNvPicPr>
                       <a:picLocks noChangeAspect="1" noChangeArrowheads="1"/>
                     </pic:cNvPicPr>
                   </pic:nvPicPr>
                   <pic:blipFill>
-                    <a:blip r:embed="rId5">
+                    <a:blip r:embed="rId6">
                       <a:extLst>
                         <a:ext uri="{28A0092B-C50C-407E-A947-70E740481C1C}">
                           <a14:useLocalDpi xmlns:a14="http://schemas.microsoft.com/office/drawing/2010/main" val="0"/>
@@ -3195,7 +3303,7 @@
                   <pic:spPr bwMode="auto">
                     <a:xfrm>
                       <a:off x="0" y="0"/>
-                      <a:ext cx="5943600" cy="5661025"/>
+                      <a:ext cx="5943600" cy="5974715"/>
                     </a:xfrm>
                     <a:prstGeom prst="rect">
                       <a:avLst/>
@@ -3216,20 +3324,33 @@
       <w:pPr>
         <w:rPr>
           <w:rFonts w:ascii="Times New Roman" w:hAnsi="Times New Roman" w:cs="Times New Roman"/>
+          <w:b/>
+          <w:bCs/>
           <w:sz w:val="26"/>
           <w:szCs w:val="26"/>
           <w:lang w:val="vi-VN"/>
         </w:rPr>
       </w:pPr>
-      <w:r>
-        <w:rPr>
-          <w:rFonts w:ascii="Times New Roman" w:hAnsi="Times New Roman" w:cs="Times New Roman"/>
-          <w:b/>
-          <w:bCs/>
+    </w:p>
+    <w:p>
+      <w:pPr>
+        <w:rPr>
+          <w:rFonts w:ascii="Times New Roman" w:hAnsi="Times New Roman" w:cs="Times New Roman"/>
           <w:sz w:val="26"/>
           <w:szCs w:val="26"/>
           <w:lang w:val="vi-VN"/>
         </w:rPr>
+      </w:pPr>
+      <w:r>
+        <w:rPr>
+          <w:rFonts w:ascii="Times New Roman" w:hAnsi="Times New Roman" w:cs="Times New Roman"/>
+          <w:b/>
+          <w:bCs/>
+          <w:sz w:val="26"/>
+          <w:szCs w:val="26"/>
+          <w:lang w:val="vi-VN"/>
+        </w:rPr>
+        <w:lastRenderedPageBreak/>
         <w:br/>
         <w:t>bài 3:</w:t>
       </w:r>
@@ -3264,7 +3385,7 @@
                     </pic:cNvPicPr>
                   </pic:nvPicPr>
                   <pic:blipFill>
-                    <a:blip r:embed="rId6">
+                    <a:blip r:embed="rId7">
                       <a:extLst>
                         <a:ext uri="{28A0092B-C50C-407E-A947-70E740481C1C}">
                           <a14:useLocalDpi xmlns:a14="http://schemas.microsoft.com/office/drawing/2010/main" val="0"/>
@@ -3312,7 +3433,6 @@
           <w:szCs w:val="26"/>
           <w:lang w:val="vi-VN"/>
         </w:rPr>
-        <w:lastRenderedPageBreak/>
         <w:t>Lab2</w:t>
       </w:r>
     </w:p>
@@ -3344,7 +3464,7 @@
           <w:lang w:val="vi-VN"/>
         </w:rPr>
       </w:pPr>
-      <w:hyperlink r:id="rId7" w:history="1">
+      <w:hyperlink r:id="rId8" w:history="1">
         <w:r>
           <w:rPr>
             <w:rStyle w:val="Hyperlink"/>
@@ -4289,7 +4409,6 @@
   <w:style w:type="character" w:default="1" w:styleId="DefaultParagraphFont">
     <w:name w:val="Default Paragraph Font"/>
     <w:uiPriority w:val="1"/>
-    <w:semiHidden/>
     <w:unhideWhenUsed/>
   </w:style>
   <w:style w:type="table" w:default="1" w:styleId="TableNormal">
@@ -4626,6 +4745,17 @@
       <w:shd w:val="clear" w:color="auto" w:fill="E1DFDD"/>
     </w:rPr>
   </w:style>
+  <w:style w:type="paragraph" w:styleId="NormalWeb">
+    <w:name w:val="Normal (Web)"/>
+    <w:basedOn w:val="Normal"/>
+    <w:uiPriority w:val="99"/>
+    <w:semiHidden/>
+    <w:unhideWhenUsed/>
+    <w:rsid w:val="00F37BA6"/>
+    <w:rPr>
+      <w:rFonts w:ascii="Times New Roman" w:hAnsi="Times New Roman" w:cs="Times New Roman"/>
+    </w:rPr>
+  </w:style>
 </w:styles>
 </file>
 

</xml_diff>